<commit_message>
edit files name reaire some informations in CJ documents
</commit_message>
<xml_diff>
--- a/2023_CJ/KADRMAS/10) malý princ.docx
+++ b/2023_CJ/KADRMAS/10) malý princ.docx
@@ -102,7 +102,19 @@
         <w:rPr>
           <w:lang w:val="cs-CZ"/>
         </w:rPr>
-        <w:t>moderní alegorický pohádkový příběh/filozofický román (splňuje parametry novely) pro děti</w:t>
+        <w:t xml:space="preserve">moderní alegorický pohádkový příběh/filozofický </w:t>
+      </w:r>
+      <w:r>
+        <w:rPr>
+          <w:lang w:val="cs-CZ"/>
+        </w:rPr>
+        <w:t>pohádka (</w:t>
+      </w:r>
+      <w:r>
+        <w:rPr>
+          <w:lang w:val="cs-CZ"/>
+        </w:rPr>
+        <w:t>splňuje parametry novely) pro děti</w:t>
       </w:r>
     </w:p>
     <w:p>
@@ -170,21 +182,7 @@
         <w:rPr>
           <w:lang w:val="cs-CZ"/>
         </w:rPr>
-        <w:t xml:space="preserve">všímá si především větší dětské představivosti a </w:t>
-      </w:r>
-      <w:proofErr w:type="gramStart"/>
-      <w:r>
-        <w:rPr>
-          <w:lang w:val="cs-CZ"/>
-        </w:rPr>
-        <w:t>fantasii</w:t>
-      </w:r>
-      <w:proofErr w:type="gramEnd"/>
-      <w:r>
-        <w:rPr>
-          <w:lang w:val="cs-CZ"/>
-        </w:rPr>
-        <w:t xml:space="preserve">, </w:t>
+        <w:t xml:space="preserve">všímá si především větší dětské představivosti a fantasii, </w:t>
       </w:r>
       <w:r>
         <w:rPr>
@@ -324,21 +322,7 @@
         <w:rPr>
           <w:lang w:val="cs-CZ"/>
         </w:rPr>
-        <w:t>převládají kratší a snadno pochopitelná souvětí či věty; běžná je přímá řeč (</w:t>
-      </w:r>
-      <w:proofErr w:type="spellStart"/>
-      <w:r>
-        <w:rPr>
-          <w:lang w:val="cs-CZ"/>
-        </w:rPr>
-        <w:t>věšinou</w:t>
-      </w:r>
-      <w:proofErr w:type="spellEnd"/>
-      <w:r>
-        <w:rPr>
-          <w:lang w:val="cs-CZ"/>
-        </w:rPr>
-        <w:t xml:space="preserve"> ve formě dialogů) i monology malého prince, objevuje se i nepřímá řeč*</w:t>
+        <w:t>převládají kratší a snadno pochopitelná souvětí či věty; běžná je přímá řeč (věšinou ve formě dialogů) i monology malého prince, objevuje se i nepřímá řeč*</w:t>
       </w:r>
       <w:r>
         <w:rPr>
@@ -352,12 +336,6 @@
         </w:rPr>
         <w:t xml:space="preserve"> filozof. myšlenky; součástí knihy jsou i autorovy vlastní ilustrativní obrázky</w:t>
       </w:r>
-      <w:r>
-        <w:rPr>
-          <w:lang w:val="cs-CZ"/>
-        </w:rPr>
-        <w:t>, objevuje se i nepřímá řeč</w:t>
-      </w:r>
     </w:p>
     <w:p>
       <w:pPr>
@@ -389,41 +367,13 @@
         <w:rPr>
           <w:lang w:val="cs-CZ"/>
         </w:rPr>
-        <w:t xml:space="preserve"> Vypravěč v </w:t>
-      </w:r>
-      <w:proofErr w:type="spellStart"/>
-      <w:r>
-        <w:rPr>
-          <w:lang w:val="cs-CZ"/>
-        </w:rPr>
-        <w:t>ich</w:t>
-      </w:r>
-      <w:proofErr w:type="spellEnd"/>
-      <w:r>
-        <w:rPr>
-          <w:lang w:val="cs-CZ"/>
-        </w:rPr>
-        <w:t>-formě</w:t>
-      </w:r>
-      <w:r>
-        <w:rPr>
-          <w:lang w:val="cs-CZ"/>
-        </w:rPr>
-        <w:t>, část vyprávění o malém princi v </w:t>
-      </w:r>
-      <w:proofErr w:type="spellStart"/>
-      <w:r>
-        <w:rPr>
-          <w:lang w:val="cs-CZ"/>
-        </w:rPr>
-        <w:t>er</w:t>
-      </w:r>
-      <w:proofErr w:type="spellEnd"/>
-      <w:r>
-        <w:rPr>
-          <w:lang w:val="cs-CZ"/>
-        </w:rPr>
-        <w:t>-formě</w:t>
+        <w:t xml:space="preserve"> Vypravěč v ich-formě</w:t>
+      </w:r>
+      <w:r>
+        <w:rPr>
+          <w:lang w:val="cs-CZ"/>
+        </w:rPr>
+        <w:t>, část vyprávění o malém princi v er-formě</w:t>
       </w:r>
     </w:p>
     <w:p>
@@ -833,27 +783,13 @@
         <w:rPr>
           <w:lang w:val="cs-CZ"/>
         </w:rPr>
-        <w:t xml:space="preserve">Antoine de </w:t>
-      </w:r>
-      <w:proofErr w:type="gramStart"/>
-      <w:r>
-        <w:rPr>
-          <w:lang w:val="cs-CZ"/>
-        </w:rPr>
-        <w:t>Saint -</w:t>
-      </w:r>
-      <w:r>
-        <w:rPr>
-          <w:lang w:val="cs-CZ"/>
-        </w:rPr>
-        <w:t>Exupéry</w:t>
-      </w:r>
-      <w:proofErr w:type="gramEnd"/>
-      <w:r>
-        <w:rPr>
-          <w:lang w:val="cs-CZ"/>
-        </w:rPr>
-        <w:t xml:space="preserve"> </w:t>
+        <w:t>Antoine de Saint -</w:t>
+      </w:r>
+      <w:r>
+        <w:rPr>
+          <w:lang w:val="cs-CZ"/>
+        </w:rPr>
+        <w:t xml:space="preserve">Exupéry </w:t>
       </w:r>
       <w:bookmarkEnd w:id="1"/>
       <w:r>
@@ -866,7 +802,19 @@
         <w:rPr>
           <w:lang w:val="cs-CZ"/>
         </w:rPr>
-        <w:t>1900 - 1945)</w:t>
+        <w:t>1900 - 194</w:t>
+      </w:r>
+      <w:r>
+        <w:rPr>
+          <w:lang w:val="cs-CZ"/>
+        </w:rPr>
+        <w:t>4</w:t>
+      </w:r>
+      <w:r>
+        <w:rPr>
+          <w:lang w:val="cs-CZ"/>
+        </w:rPr>
+        <w:t>)</w:t>
       </w:r>
     </w:p>
     <w:p>
@@ -902,7 +850,19 @@
         <w:rPr>
           <w:lang w:val="cs-CZ"/>
         </w:rPr>
-        <w:t>Byl novinářem, rád cestoval, mě šlechtický původ</w:t>
+        <w:t>Byl novinářem, rád cestoval, mě</w:t>
+      </w:r>
+      <w:r>
+        <w:rPr>
+          <w:lang w:val="cs-CZ"/>
+        </w:rPr>
+        <w:t>l</w:t>
+      </w:r>
+      <w:r>
+        <w:rPr>
+          <w:lang w:val="cs-CZ"/>
+        </w:rPr>
+        <w:t xml:space="preserve"> šlechtický původ</w:t>
       </w:r>
     </w:p>
     <w:p>
@@ -920,35 +880,31 @@
         <w:rPr>
           <w:lang w:val="cs-CZ"/>
         </w:rPr>
-        <w:t xml:space="preserve">Narodil se </w:t>
-      </w:r>
-      <w:proofErr w:type="spellStart"/>
-      <w:r>
-        <w:rPr>
-          <w:lang w:val="cs-CZ"/>
-        </w:rPr>
-        <w:t>dp</w:t>
-      </w:r>
-      <w:proofErr w:type="spellEnd"/>
-      <w:r>
-        <w:rPr>
-          <w:lang w:val="cs-CZ"/>
-        </w:rPr>
-        <w:t xml:space="preserve"> bohaté rodiny, již v dětství psal básně další </w:t>
-      </w:r>
-      <w:proofErr w:type="spellStart"/>
-      <w:r>
-        <w:rPr>
-          <w:lang w:val="cs-CZ"/>
-        </w:rPr>
-        <w:t>stuija</w:t>
-      </w:r>
-      <w:proofErr w:type="spellEnd"/>
-      <w:r>
-        <w:rPr>
-          <w:lang w:val="cs-CZ"/>
-        </w:rPr>
-        <w:t xml:space="preserve"> a probíhaly v Švýcarsku, 1921 narukoval do armády kde získal leteckou způsobilost</w:t>
+        <w:t>Narodil se d</w:t>
+      </w:r>
+      <w:r>
+        <w:rPr>
+          <w:lang w:val="cs-CZ"/>
+        </w:rPr>
+        <w:t>o</w:t>
+      </w:r>
+      <w:r>
+        <w:rPr>
+          <w:lang w:val="cs-CZ"/>
+        </w:rPr>
+        <w:t xml:space="preserve"> bohaté rodiny, již v dětství psal básně další stu</w:t>
+      </w:r>
+      <w:r>
+        <w:rPr>
+          <w:lang w:val="cs-CZ"/>
+        </w:rPr>
+        <w:t>d</w:t>
+      </w:r>
+      <w:r>
+        <w:rPr>
+          <w:lang w:val="cs-CZ"/>
+        </w:rPr>
+        <w:t>ia a probíhaly v Švýcarsku, 1921 narukoval do armády kde získal leteckou způsobilost</w:t>
       </w:r>
     </w:p>
     <w:p>
@@ -984,21 +940,7 @@
         <w:rPr>
           <w:lang w:val="cs-CZ"/>
         </w:rPr>
-        <w:t xml:space="preserve">Účastnil se španělské občanské války jako novinář, pokusil se o dálkový let se svým </w:t>
-      </w:r>
-      <w:proofErr w:type="gramStart"/>
-      <w:r>
-        <w:rPr>
-          <w:lang w:val="cs-CZ"/>
-        </w:rPr>
-        <w:t>kamarádem</w:t>
-      </w:r>
-      <w:proofErr w:type="gramEnd"/>
-      <w:r>
-        <w:rPr>
-          <w:lang w:val="cs-CZ"/>
-        </w:rPr>
-        <w:t xml:space="preserve"> ale došlo k havárii a zranil se</w:t>
+        <w:t>Účastnil se španělské občanské války jako novinář, pokusil se o dálkový let se svým kamarádem ale došlo k havárii a zranil se</w:t>
       </w:r>
     </w:p>
     <w:p>
@@ -1061,35 +1003,7 @@
         <w:rPr>
           <w:lang w:val="cs-CZ"/>
         </w:rPr>
-        <w:t>tvořil hl. filozoficky zaměřená díla; Citadela (</w:t>
-      </w:r>
-      <w:proofErr w:type="spellStart"/>
-      <w:r>
-        <w:rPr>
-          <w:lang w:val="cs-CZ"/>
-        </w:rPr>
-        <w:t>nedokonč</w:t>
-      </w:r>
-      <w:proofErr w:type="spellEnd"/>
-      <w:r>
-        <w:rPr>
-          <w:lang w:val="cs-CZ"/>
-        </w:rPr>
-        <w:t xml:space="preserve">.); Noční let (jeho druhý </w:t>
-      </w:r>
-      <w:proofErr w:type="gramStart"/>
-      <w:r>
-        <w:rPr>
-          <w:lang w:val="cs-CZ"/>
-        </w:rPr>
-        <w:t>román - první</w:t>
-      </w:r>
-      <w:proofErr w:type="gramEnd"/>
-      <w:r>
-        <w:rPr>
-          <w:lang w:val="cs-CZ"/>
-        </w:rPr>
-        <w:t xml:space="preserve"> liter. úspěch); Letec; Válečný pilot (paměti); Země lidí</w:t>
+        <w:t>tvořil hl. filozoficky zaměřená díla; Citadela (nedokonč.); Noční let (jeho druhý román - první liter. úspěch); Letec; Válečný pilot (paměti); Země lidí</w:t>
       </w:r>
     </w:p>
     <w:p>
@@ -1116,49 +1030,7 @@
         <w:rPr>
           <w:lang w:val="cs-CZ"/>
         </w:rPr>
-        <w:t xml:space="preserve">probíhá výrazný rozkvět existencialismu* (Albert </w:t>
-      </w:r>
-      <w:proofErr w:type="spellStart"/>
-      <w:r>
-        <w:rPr>
-          <w:lang w:val="cs-CZ"/>
-        </w:rPr>
-        <w:t>Camus</w:t>
-      </w:r>
-      <w:proofErr w:type="spellEnd"/>
-      <w:r>
-        <w:rPr>
-          <w:lang w:val="cs-CZ"/>
-        </w:rPr>
-        <w:t xml:space="preserve"> (Cizinec), Jean-Paul Sartre (Zeď), Simone de Beauvoirová (Pozvaná)); obecně probíhá literární tvorba za 2. sv. války - aktivní je např. tzv. ztracená generace* (Ernest </w:t>
-      </w:r>
-      <w:proofErr w:type="spellStart"/>
-      <w:r>
-        <w:rPr>
-          <w:lang w:val="cs-CZ"/>
-        </w:rPr>
-        <w:t>Hemingway</w:t>
-      </w:r>
-      <w:proofErr w:type="spellEnd"/>
-      <w:r>
-        <w:rPr>
-          <w:lang w:val="cs-CZ"/>
-        </w:rPr>
-        <w:t xml:space="preserve"> (Komu zvoní hrana), Francis </w:t>
-      </w:r>
-      <w:proofErr w:type="spellStart"/>
-      <w:r>
-        <w:rPr>
-          <w:lang w:val="cs-CZ"/>
-        </w:rPr>
-        <w:t>Scott</w:t>
-      </w:r>
-      <w:proofErr w:type="spellEnd"/>
-      <w:r>
-        <w:rPr>
-          <w:lang w:val="cs-CZ"/>
-        </w:rPr>
-        <w:t xml:space="preserve"> Fitzgerald (Poslední magnát), Erich Maria Remarque (Miluj bližního svého)); u nás probíhalo období české literární tvorby za německé okupace* - např. Zdeněk Jirotka (Saturnin) nebo Eduard Bass (Cirkus Humberto); autor slavných antiutopických děl George Orwell v této době tvoří válečná díla (Válečný deník)</w:t>
+        <w:t>probíhá výrazný rozkvět existencialismu* (Albert Camus (Cizinec), Jean-Paul Sartre (Zeď), Simone de Beauvoirová (Pozvaná)); obecně probíhá literární tvorba za 2. sv. války - aktivní je např. tzv. ztracená generace* (Ernest Hemingway (Komu zvoní hrana), Francis Scott Fitzgerald (Poslední magnát), Erich Maria Remarque (Miluj bližního svého)); u nás probíhalo období české literární tvorby za německé okupace* - např. Zdeněk Jirotka (Saturnin) nebo Eduard Bass (Cirkus Humberto); autor slavných antiutopických děl George Orwell v této době tvoří válečná díla (Válečný deník)</w:t>
       </w:r>
     </w:p>
     <w:p>
@@ -1180,84 +1052,18 @@
     </w:p>
     <w:p>
       <w:r>
-        <w:t xml:space="preserve">Anatole France … </w:t>
-      </w:r>
-      <w:proofErr w:type="spellStart"/>
-      <w:r>
-        <w:t>alegorický</w:t>
-      </w:r>
-      <w:proofErr w:type="spellEnd"/>
-      <w:r>
-        <w:t xml:space="preserve"> roman </w:t>
-      </w:r>
-      <w:proofErr w:type="spellStart"/>
-      <w:r>
-        <w:t>Ostrov</w:t>
-      </w:r>
-      <w:proofErr w:type="spellEnd"/>
-      <w:r>
-        <w:t xml:space="preserve"> </w:t>
-      </w:r>
-      <w:proofErr w:type="spellStart"/>
-      <w:r>
-        <w:t>Tučňáků</w:t>
-      </w:r>
-      <w:proofErr w:type="spellEnd"/>
-    </w:p>
-    <w:p>
-      <w:r>
-        <w:t xml:space="preserve">Romain Rolland … roman </w:t>
-      </w:r>
-      <w:proofErr w:type="spellStart"/>
-      <w:r>
-        <w:t>Dobrý</w:t>
-      </w:r>
-      <w:proofErr w:type="spellEnd"/>
-      <w:r>
-        <w:t xml:space="preserve"> </w:t>
-      </w:r>
-      <w:proofErr w:type="spellStart"/>
-      <w:r>
-        <w:t>človšk</w:t>
-      </w:r>
-      <w:proofErr w:type="spellEnd"/>
-      <w:r>
-        <w:t xml:space="preserve"> </w:t>
-      </w:r>
-      <w:proofErr w:type="spellStart"/>
-      <w:r>
-        <w:t>ještě</w:t>
-      </w:r>
-      <w:proofErr w:type="spellEnd"/>
-      <w:r>
-        <w:t xml:space="preserve"> </w:t>
-      </w:r>
-      <w:proofErr w:type="spellStart"/>
-      <w:r>
-        <w:t>žije</w:t>
-      </w:r>
-      <w:proofErr w:type="spellEnd"/>
-      <w:r>
-        <w:t xml:space="preserve">, </w:t>
-      </w:r>
-      <w:proofErr w:type="spellStart"/>
-      <w:r>
-        <w:t>novela</w:t>
-      </w:r>
-      <w:proofErr w:type="spellEnd"/>
-      <w:r>
-        <w:t xml:space="preserve"> Petr a Lucie</w:t>
-      </w:r>
-    </w:p>
-    <w:p>
-      <w:r>
-        <w:t xml:space="preserve">Henri Barbusse … roman </w:t>
-      </w:r>
-      <w:proofErr w:type="spellStart"/>
-      <w:r>
-        <w:t>Oheň</w:t>
-      </w:r>
-      <w:proofErr w:type="spellEnd"/>
+        <w:t>Anatole France … alegorický roman Ostrov Tučňáků</w:t>
+      </w:r>
+    </w:p>
+    <w:p>
+      <w:r>
+        <w:t>Romain Rolland … roman Dobrý človšk ještě žije, novela Petr a Lucie</w:t>
+      </w:r>
+    </w:p>
+    <w:p>
+      <w:r>
+        <w:t>Henri Barbusse … roman Oheň</w:t>
+      </w:r>
     </w:p>
     <w:sectPr>
       <w:pgSz w:w="12240" w:h="15840"/>

</xml_diff>